<commit_message>
Updated README, Updated to use Environment Variables, Updated Manual, Updated ScreenShots, updated Source, updated solution Zip, Removed default values and current values for all Environment Variables
</commit_message>
<xml_diff>
--- a/samples/flow-excel-groupbyemail-notification-example/assets/Excel GroupBy Example Phase I.docx
+++ b/samples/flow-excel-groupbyemail-notification-example/assets/Excel GroupBy Example Phase I.docx
@@ -2,11 +2,1034 @@
 <file path=word/document.xml><?xml version="1.0" encoding="utf-8"?>
 <w:document xmlns:wpc="http://schemas.microsoft.com/office/word/2010/wordprocessingCanvas" xmlns:cx="http://schemas.microsoft.com/office/drawing/2014/chartex" xmlns:cx1="http://schemas.microsoft.com/office/drawing/2015/9/8/chartex" xmlns:cx2="http://schemas.microsoft.com/office/drawing/2015/10/21/chartex" xmlns:cx3="http://schemas.microsoft.com/office/drawing/2016/5/9/chartex" xmlns:cx4="http://schemas.microsoft.com/office/drawing/2016/5/10/chartex" xmlns:cx5="http://schemas.microsoft.com/office/drawing/2016/5/11/chartex" xmlns:cx6="http://schemas.microsoft.com/office/drawing/2016/5/12/chartex" xmlns:cx7="http://schemas.microsoft.com/office/drawing/2016/5/13/chartex" xmlns:cx8="http://schemas.microsoft.com/office/drawing/2016/5/14/chartex" xmlns:mc="http://schemas.openxmlformats.org/markup-compatibility/2006" xmlns:aink="http://schemas.microsoft.com/office/drawing/2016/ink" xmlns:am3d="http://schemas.microsoft.com/office/drawing/2017/model3d" xmlns:o="urn:schemas-microsoft-com:office:office" xmlns:oel="http://schemas.microsoft.com/office/2019/extlst" xmlns:r="http://schemas.openxmlformats.org/officeDocument/2006/relationships" xmlns:m="http://schemas.openxmlformats.org/officeDocument/2006/math" xmlns:v="urn:schemas-microsoft-com:vml" xmlns:wp14="http://schemas.microsoft.com/office/word/2010/wordprocessingDrawing" xmlns:wp="http://schemas.openxmlformats.org/drawingml/2006/wordprocessingDrawing" xmlns:w10="urn:schemas-microsoft-com:office:word" xmlns:w="http://schemas.openxmlformats.org/wordprocessingml/2006/main" xmlns:w14="http://schemas.microsoft.com/office/word/2010/wordml" xmlns:w15="http://schemas.microsoft.com/office/word/2012/wordml" xmlns:w16cex="http://schemas.microsoft.com/office/word/2018/wordml/cex" xmlns:w16cid="http://schemas.microsoft.com/office/word/2016/wordml/cid" xmlns:w16="http://schemas.microsoft.com/office/word/2018/wordml" xmlns:w16du="http://schemas.microsoft.com/office/word/2023/wordml/word16du" xmlns:w16sdtdh="http://schemas.microsoft.com/office/word/2020/wordml/sdtdatahash" xmlns:w16sdtfl="http://schemas.microsoft.com/office/word/2024/wordml/sdtformatlock" xmlns:w16se="http://schemas.microsoft.com/office/word/2015/wordml/symex" xmlns:wpg="http://schemas.microsoft.com/office/word/2010/wordprocessingGroup" xmlns:wpi="http://schemas.microsoft.com/office/word/2010/wordprocessingInk" xmlns:wne="http://schemas.microsoft.com/office/word/2006/wordml" xmlns:wps="http://schemas.microsoft.com/office/word/2010/wordprocessingShape" mc:Ignorable="w14 w15 w16se w16cid w16 w16cex w16sdtdh w16sdtfl w16du wp14">
   <w:body>
+    <w:sdt>
+      <w:sdtPr>
+        <w:id w:val="340820680"/>
+        <w:docPartObj>
+          <w:docPartGallery w:val="Table of Contents"/>
+          <w:docPartUnique/>
+        </w:docPartObj>
+      </w:sdtPr>
+      <w:sdtEndPr>
+        <w:rPr>
+          <w:rFonts w:asciiTheme="minorHAnsi" w:eastAsiaTheme="minorHAnsi" w:hAnsiTheme="minorHAnsi" w:cstheme="minorBidi"/>
+          <w:b/>
+          <w:bCs/>
+          <w:noProof/>
+          <w:color w:val="auto"/>
+          <w:kern w:val="2"/>
+          <w:sz w:val="24"/>
+          <w:szCs w:val="24"/>
+          <w14:ligatures w14:val="standardContextual"/>
+        </w:rPr>
+      </w:sdtEndPr>
+      <w:sdtContent>
+        <w:p>
+          <w:pPr>
+            <w:pStyle w:val="TOCHeading"/>
+          </w:pPr>
+          <w:r>
+            <w:t>Table of Contents</w:t>
+          </w:r>
+        </w:p>
+        <w:p>
+          <w:pPr>
+            <w:pStyle w:val="TOC1"/>
+            <w:tabs>
+              <w:tab w:val="right" w:leader="dot" w:pos="9350"/>
+            </w:tabs>
+            <w:rPr>
+              <w:noProof/>
+            </w:rPr>
+          </w:pPr>
+          <w:r>
+            <w:fldChar w:fldCharType="begin"/>
+          </w:r>
+          <w:r>
+            <w:instrText xml:space="preserve"> TOC \o "1-3" \h \z \u </w:instrText>
+          </w:r>
+          <w:r>
+            <w:fldChar w:fldCharType="separate"/>
+          </w:r>
+          <w:hyperlink w:anchor="_Toc209724954" w:history="1">
+            <w:r>
+              <w:rPr>
+                <w:rStyle w:val="Hyperlink"/>
+                <w:noProof/>
+              </w:rPr>
+              <w:t>Business Need</w:t>
+            </w:r>
+            <w:r>
+              <w:rPr>
+                <w:noProof/>
+                <w:webHidden/>
+              </w:rPr>
+              <w:tab/>
+            </w:r>
+            <w:r>
+              <w:rPr>
+                <w:noProof/>
+                <w:webHidden/>
+              </w:rPr>
+              <w:fldChar w:fldCharType="begin"/>
+            </w:r>
+            <w:r>
+              <w:rPr>
+                <w:noProof/>
+                <w:webHidden/>
+              </w:rPr>
+              <w:instrText xml:space="preserve"> PAGEREF _Toc209724954 \h </w:instrText>
+            </w:r>
+            <w:r>
+              <w:rPr>
+                <w:noProof/>
+                <w:webHidden/>
+              </w:rPr>
+            </w:r>
+            <w:r>
+              <w:rPr>
+                <w:noProof/>
+                <w:webHidden/>
+              </w:rPr>
+              <w:fldChar w:fldCharType="separate"/>
+            </w:r>
+            <w:r>
+              <w:rPr>
+                <w:noProof/>
+                <w:webHidden/>
+              </w:rPr>
+              <w:t>2</w:t>
+            </w:r>
+            <w:r>
+              <w:rPr>
+                <w:noProof/>
+                <w:webHidden/>
+              </w:rPr>
+              <w:fldChar w:fldCharType="end"/>
+            </w:r>
+          </w:hyperlink>
+        </w:p>
+        <w:p>
+          <w:pPr>
+            <w:pStyle w:val="TOC1"/>
+            <w:tabs>
+              <w:tab w:val="right" w:leader="dot" w:pos="9350"/>
+            </w:tabs>
+            <w:rPr>
+              <w:noProof/>
+            </w:rPr>
+          </w:pPr>
+          <w:hyperlink w:anchor="_Toc209724955" w:history="1">
+            <w:r>
+              <w:rPr>
+                <w:rStyle w:val="Hyperlink"/>
+                <w:noProof/>
+              </w:rPr>
+              <w:t>Requirements</w:t>
+            </w:r>
+            <w:r>
+              <w:rPr>
+                <w:noProof/>
+                <w:webHidden/>
+              </w:rPr>
+              <w:tab/>
+            </w:r>
+            <w:r>
+              <w:rPr>
+                <w:noProof/>
+                <w:webHidden/>
+              </w:rPr>
+              <w:fldChar w:fldCharType="begin"/>
+            </w:r>
+            <w:r>
+              <w:rPr>
+                <w:noProof/>
+                <w:webHidden/>
+              </w:rPr>
+              <w:instrText xml:space="preserve"> PAGEREF _Toc209724955 \h </w:instrText>
+            </w:r>
+            <w:r>
+              <w:rPr>
+                <w:noProof/>
+                <w:webHidden/>
+              </w:rPr>
+            </w:r>
+            <w:r>
+              <w:rPr>
+                <w:noProof/>
+                <w:webHidden/>
+              </w:rPr>
+              <w:fldChar w:fldCharType="separate"/>
+            </w:r>
+            <w:r>
+              <w:rPr>
+                <w:noProof/>
+                <w:webHidden/>
+              </w:rPr>
+              <w:t>2</w:t>
+            </w:r>
+            <w:r>
+              <w:rPr>
+                <w:noProof/>
+                <w:webHidden/>
+              </w:rPr>
+              <w:fldChar w:fldCharType="end"/>
+            </w:r>
+          </w:hyperlink>
+        </w:p>
+        <w:p>
+          <w:pPr>
+            <w:pStyle w:val="TOC2"/>
+            <w:tabs>
+              <w:tab w:val="right" w:leader="dot" w:pos="9350"/>
+            </w:tabs>
+            <w:rPr>
+              <w:noProof/>
+            </w:rPr>
+          </w:pPr>
+          <w:hyperlink w:anchor="_Toc209724956" w:history="1">
+            <w:r>
+              <w:rPr>
+                <w:rStyle w:val="Hyperlink"/>
+                <w:noProof/>
+              </w:rPr>
+              <w:t>Business Requirements</w:t>
+            </w:r>
+            <w:r>
+              <w:rPr>
+                <w:noProof/>
+                <w:webHidden/>
+              </w:rPr>
+              <w:tab/>
+            </w:r>
+            <w:r>
+              <w:rPr>
+                <w:noProof/>
+                <w:webHidden/>
+              </w:rPr>
+              <w:fldChar w:fldCharType="begin"/>
+            </w:r>
+            <w:r>
+              <w:rPr>
+                <w:noProof/>
+                <w:webHidden/>
+              </w:rPr>
+              <w:instrText xml:space="preserve"> PAGEREF _Toc209724956 \h </w:instrText>
+            </w:r>
+            <w:r>
+              <w:rPr>
+                <w:noProof/>
+                <w:webHidden/>
+              </w:rPr>
+            </w:r>
+            <w:r>
+              <w:rPr>
+                <w:noProof/>
+                <w:webHidden/>
+              </w:rPr>
+              <w:fldChar w:fldCharType="separate"/>
+            </w:r>
+            <w:r>
+              <w:rPr>
+                <w:noProof/>
+                <w:webHidden/>
+              </w:rPr>
+              <w:t>3</w:t>
+            </w:r>
+            <w:r>
+              <w:rPr>
+                <w:noProof/>
+                <w:webHidden/>
+              </w:rPr>
+              <w:fldChar w:fldCharType="end"/>
+            </w:r>
+          </w:hyperlink>
+        </w:p>
+        <w:p>
+          <w:pPr>
+            <w:pStyle w:val="TOC2"/>
+            <w:tabs>
+              <w:tab w:val="right" w:leader="dot" w:pos="9350"/>
+            </w:tabs>
+            <w:rPr>
+              <w:noProof/>
+            </w:rPr>
+          </w:pPr>
+          <w:hyperlink w:anchor="_Toc209724957" w:history="1">
+            <w:r>
+              <w:rPr>
+                <w:rStyle w:val="Hyperlink"/>
+                <w:noProof/>
+              </w:rPr>
+              <w:t>IT Requirements</w:t>
+            </w:r>
+            <w:r>
+              <w:rPr>
+                <w:noProof/>
+                <w:webHidden/>
+              </w:rPr>
+              <w:tab/>
+            </w:r>
+            <w:r>
+              <w:rPr>
+                <w:noProof/>
+                <w:webHidden/>
+              </w:rPr>
+              <w:fldChar w:fldCharType="begin"/>
+            </w:r>
+            <w:r>
+              <w:rPr>
+                <w:noProof/>
+                <w:webHidden/>
+              </w:rPr>
+              <w:instrText xml:space="preserve"> PAGEREF _Toc209724957 \h </w:instrText>
+            </w:r>
+            <w:r>
+              <w:rPr>
+                <w:noProof/>
+                <w:webHidden/>
+              </w:rPr>
+            </w:r>
+            <w:r>
+              <w:rPr>
+                <w:noProof/>
+                <w:webHidden/>
+              </w:rPr>
+              <w:fldChar w:fldCharType="separate"/>
+            </w:r>
+            <w:r>
+              <w:rPr>
+                <w:noProof/>
+                <w:webHidden/>
+              </w:rPr>
+              <w:t>3</w:t>
+            </w:r>
+            <w:r>
+              <w:rPr>
+                <w:noProof/>
+                <w:webHidden/>
+              </w:rPr>
+              <w:fldChar w:fldCharType="end"/>
+            </w:r>
+          </w:hyperlink>
+        </w:p>
+        <w:p>
+          <w:pPr>
+            <w:pStyle w:val="TOC1"/>
+            <w:tabs>
+              <w:tab w:val="right" w:leader="dot" w:pos="9350"/>
+            </w:tabs>
+            <w:rPr>
+              <w:noProof/>
+            </w:rPr>
+          </w:pPr>
+          <w:hyperlink w:anchor="_Toc209724958" w:history="1">
+            <w:r>
+              <w:rPr>
+                <w:rStyle w:val="Hyperlink"/>
+                <w:noProof/>
+              </w:rPr>
+              <w:t>Building the Flow Logic</w:t>
+            </w:r>
+            <w:r>
+              <w:rPr>
+                <w:noProof/>
+                <w:webHidden/>
+              </w:rPr>
+              <w:tab/>
+            </w:r>
+            <w:r>
+              <w:rPr>
+                <w:noProof/>
+                <w:webHidden/>
+              </w:rPr>
+              <w:fldChar w:fldCharType="begin"/>
+            </w:r>
+            <w:r>
+              <w:rPr>
+                <w:noProof/>
+                <w:webHidden/>
+              </w:rPr>
+              <w:instrText xml:space="preserve"> PAGEREF _Toc209724958 \h </w:instrText>
+            </w:r>
+            <w:r>
+              <w:rPr>
+                <w:noProof/>
+                <w:webHidden/>
+              </w:rPr>
+            </w:r>
+            <w:r>
+              <w:rPr>
+                <w:noProof/>
+                <w:webHidden/>
+              </w:rPr>
+              <w:fldChar w:fldCharType="separate"/>
+            </w:r>
+            <w:r>
+              <w:rPr>
+                <w:noProof/>
+                <w:webHidden/>
+              </w:rPr>
+              <w:t>4</w:t>
+            </w:r>
+            <w:r>
+              <w:rPr>
+                <w:noProof/>
+                <w:webHidden/>
+              </w:rPr>
+              <w:fldChar w:fldCharType="end"/>
+            </w:r>
+          </w:hyperlink>
+        </w:p>
+        <w:p>
+          <w:pPr>
+            <w:pStyle w:val="TOC2"/>
+            <w:tabs>
+              <w:tab w:val="right" w:leader="dot" w:pos="9350"/>
+            </w:tabs>
+            <w:rPr>
+              <w:noProof/>
+            </w:rPr>
+          </w:pPr>
+          <w:hyperlink w:anchor="_Toc209724959" w:history="1">
+            <w:r>
+              <w:rPr>
+                <w:rStyle w:val="Hyperlink"/>
+                <w:noProof/>
+              </w:rPr>
+              <w:t>Functional Overview</w:t>
+            </w:r>
+            <w:r>
+              <w:rPr>
+                <w:noProof/>
+                <w:webHidden/>
+              </w:rPr>
+              <w:tab/>
+            </w:r>
+            <w:r>
+              <w:rPr>
+                <w:noProof/>
+                <w:webHidden/>
+              </w:rPr>
+              <w:fldChar w:fldCharType="begin"/>
+            </w:r>
+            <w:r>
+              <w:rPr>
+                <w:noProof/>
+                <w:webHidden/>
+              </w:rPr>
+              <w:instrText xml:space="preserve"> PAGEREF _Toc209724959 \h </w:instrText>
+            </w:r>
+            <w:r>
+              <w:rPr>
+                <w:noProof/>
+                <w:webHidden/>
+              </w:rPr>
+            </w:r>
+            <w:r>
+              <w:rPr>
+                <w:noProof/>
+                <w:webHidden/>
+              </w:rPr>
+              <w:fldChar w:fldCharType="separate"/>
+            </w:r>
+            <w:r>
+              <w:rPr>
+                <w:noProof/>
+                <w:webHidden/>
+              </w:rPr>
+              <w:t>4</w:t>
+            </w:r>
+            <w:r>
+              <w:rPr>
+                <w:noProof/>
+                <w:webHidden/>
+              </w:rPr>
+              <w:fldChar w:fldCharType="end"/>
+            </w:r>
+          </w:hyperlink>
+        </w:p>
+        <w:p>
+          <w:pPr>
+            <w:pStyle w:val="TOC2"/>
+            <w:tabs>
+              <w:tab w:val="right" w:leader="dot" w:pos="9350"/>
+            </w:tabs>
+            <w:rPr>
+              <w:noProof/>
+            </w:rPr>
+          </w:pPr>
+          <w:hyperlink w:anchor="_Toc209724960" w:history="1">
+            <w:r>
+              <w:rPr>
+                <w:rStyle w:val="Hyperlink"/>
+                <w:noProof/>
+              </w:rPr>
+              <w:t>Visio Diagram of our Business Process</w:t>
+            </w:r>
+            <w:r>
+              <w:rPr>
+                <w:noProof/>
+                <w:webHidden/>
+              </w:rPr>
+              <w:tab/>
+            </w:r>
+            <w:r>
+              <w:rPr>
+                <w:noProof/>
+                <w:webHidden/>
+              </w:rPr>
+              <w:fldChar w:fldCharType="begin"/>
+            </w:r>
+            <w:r>
+              <w:rPr>
+                <w:noProof/>
+                <w:webHidden/>
+              </w:rPr>
+              <w:instrText xml:space="preserve"> PAGEREF _Toc209724960 \h </w:instrText>
+            </w:r>
+            <w:r>
+              <w:rPr>
+                <w:noProof/>
+                <w:webHidden/>
+              </w:rPr>
+            </w:r>
+            <w:r>
+              <w:rPr>
+                <w:noProof/>
+                <w:webHidden/>
+              </w:rPr>
+              <w:fldChar w:fldCharType="separate"/>
+            </w:r>
+            <w:r>
+              <w:rPr>
+                <w:noProof/>
+                <w:webHidden/>
+              </w:rPr>
+              <w:t>5</w:t>
+            </w:r>
+            <w:r>
+              <w:rPr>
+                <w:noProof/>
+                <w:webHidden/>
+              </w:rPr>
+              <w:fldChar w:fldCharType="end"/>
+            </w:r>
+          </w:hyperlink>
+        </w:p>
+        <w:p>
+          <w:pPr>
+            <w:pStyle w:val="TOC1"/>
+            <w:tabs>
+              <w:tab w:val="right" w:leader="dot" w:pos="9350"/>
+            </w:tabs>
+            <w:rPr>
+              <w:noProof/>
+            </w:rPr>
+          </w:pPr>
+          <w:hyperlink w:anchor="_Toc209724961" w:history="1">
+            <w:r>
+              <w:rPr>
+                <w:rStyle w:val="Hyperlink"/>
+                <w:noProof/>
+              </w:rPr>
+              <w:t>Technical Specification</w:t>
+            </w:r>
+            <w:r>
+              <w:rPr>
+                <w:noProof/>
+                <w:webHidden/>
+              </w:rPr>
+              <w:tab/>
+            </w:r>
+            <w:r>
+              <w:rPr>
+                <w:noProof/>
+                <w:webHidden/>
+              </w:rPr>
+              <w:fldChar w:fldCharType="begin"/>
+            </w:r>
+            <w:r>
+              <w:rPr>
+                <w:noProof/>
+                <w:webHidden/>
+              </w:rPr>
+              <w:instrText xml:space="preserve"> PAGEREF _Toc209724961 \h </w:instrText>
+            </w:r>
+            <w:r>
+              <w:rPr>
+                <w:noProof/>
+                <w:webHidden/>
+              </w:rPr>
+            </w:r>
+            <w:r>
+              <w:rPr>
+                <w:noProof/>
+                <w:webHidden/>
+              </w:rPr>
+              <w:fldChar w:fldCharType="separate"/>
+            </w:r>
+            <w:r>
+              <w:rPr>
+                <w:noProof/>
+                <w:webHidden/>
+              </w:rPr>
+              <w:t>6</w:t>
+            </w:r>
+            <w:r>
+              <w:rPr>
+                <w:noProof/>
+                <w:webHidden/>
+              </w:rPr>
+              <w:fldChar w:fldCharType="end"/>
+            </w:r>
+          </w:hyperlink>
+        </w:p>
+        <w:p>
+          <w:pPr>
+            <w:pStyle w:val="TOC2"/>
+            <w:tabs>
+              <w:tab w:val="right" w:leader="dot" w:pos="9350"/>
+            </w:tabs>
+            <w:rPr>
+              <w:noProof/>
+            </w:rPr>
+          </w:pPr>
+          <w:hyperlink w:anchor="_Toc209724962" w:history="1">
+            <w:r>
+              <w:rPr>
+                <w:rStyle w:val="Hyperlink"/>
+                <w:noProof/>
+              </w:rPr>
+              <w:t>Flow Trigger</w:t>
+            </w:r>
+            <w:r>
+              <w:rPr>
+                <w:noProof/>
+                <w:webHidden/>
+              </w:rPr>
+              <w:tab/>
+            </w:r>
+            <w:r>
+              <w:rPr>
+                <w:noProof/>
+                <w:webHidden/>
+              </w:rPr>
+              <w:fldChar w:fldCharType="begin"/>
+            </w:r>
+            <w:r>
+              <w:rPr>
+                <w:noProof/>
+                <w:webHidden/>
+              </w:rPr>
+              <w:instrText xml:space="preserve"> PAGEREF _Toc209724962 \h </w:instrText>
+            </w:r>
+            <w:r>
+              <w:rPr>
+                <w:noProof/>
+                <w:webHidden/>
+              </w:rPr>
+            </w:r>
+            <w:r>
+              <w:rPr>
+                <w:noProof/>
+                <w:webHidden/>
+              </w:rPr>
+              <w:fldChar w:fldCharType="separate"/>
+            </w:r>
+            <w:r>
+              <w:rPr>
+                <w:noProof/>
+                <w:webHidden/>
+              </w:rPr>
+              <w:t>6</w:t>
+            </w:r>
+            <w:r>
+              <w:rPr>
+                <w:noProof/>
+                <w:webHidden/>
+              </w:rPr>
+              <w:fldChar w:fldCharType="end"/>
+            </w:r>
+          </w:hyperlink>
+        </w:p>
+        <w:p>
+          <w:pPr>
+            <w:pStyle w:val="TOC2"/>
+            <w:tabs>
+              <w:tab w:val="right" w:leader="dot" w:pos="9350"/>
+            </w:tabs>
+            <w:rPr>
+              <w:noProof/>
+            </w:rPr>
+          </w:pPr>
+          <w:hyperlink w:anchor="_Toc209724963" w:history="1">
+            <w:r>
+              <w:rPr>
+                <w:rStyle w:val="Hyperlink"/>
+                <w:noProof/>
+              </w:rPr>
+              <w:t>Email Details Verification</w:t>
+            </w:r>
+            <w:r>
+              <w:rPr>
+                <w:noProof/>
+                <w:webHidden/>
+              </w:rPr>
+              <w:tab/>
+            </w:r>
+            <w:r>
+              <w:rPr>
+                <w:noProof/>
+                <w:webHidden/>
+              </w:rPr>
+              <w:fldChar w:fldCharType="begin"/>
+            </w:r>
+            <w:r>
+              <w:rPr>
+                <w:noProof/>
+                <w:webHidden/>
+              </w:rPr>
+              <w:instrText xml:space="preserve"> PAGEREF _Toc209724963 \h </w:instrText>
+            </w:r>
+            <w:r>
+              <w:rPr>
+                <w:noProof/>
+                <w:webHidden/>
+              </w:rPr>
+            </w:r>
+            <w:r>
+              <w:rPr>
+                <w:noProof/>
+                <w:webHidden/>
+              </w:rPr>
+              <w:fldChar w:fldCharType="separate"/>
+            </w:r>
+            <w:r>
+              <w:rPr>
+                <w:noProof/>
+                <w:webHidden/>
+              </w:rPr>
+              <w:t>7</w:t>
+            </w:r>
+            <w:r>
+              <w:rPr>
+                <w:noProof/>
+                <w:webHidden/>
+              </w:rPr>
+              <w:fldChar w:fldCharType="end"/>
+            </w:r>
+          </w:hyperlink>
+        </w:p>
+        <w:p>
+          <w:pPr>
+            <w:pStyle w:val="TOC3"/>
+            <w:tabs>
+              <w:tab w:val="right" w:leader="dot" w:pos="9350"/>
+            </w:tabs>
+            <w:rPr>
+              <w:noProof/>
+            </w:rPr>
+          </w:pPr>
+          <w:hyperlink w:anchor="_Toc209724964" w:history="1">
+            <w:r>
+              <w:rPr>
+                <w:rStyle w:val="Hyperlink"/>
+                <w:noProof/>
+              </w:rPr>
+              <w:t>The If No Side</w:t>
+            </w:r>
+            <w:r>
+              <w:rPr>
+                <w:noProof/>
+                <w:webHidden/>
+              </w:rPr>
+              <w:tab/>
+            </w:r>
+            <w:r>
+              <w:rPr>
+                <w:noProof/>
+                <w:webHidden/>
+              </w:rPr>
+              <w:fldChar w:fldCharType="begin"/>
+            </w:r>
+            <w:r>
+              <w:rPr>
+                <w:noProof/>
+                <w:webHidden/>
+              </w:rPr>
+              <w:instrText xml:space="preserve"> PAGEREF _Toc209724964 \h </w:instrText>
+            </w:r>
+            <w:r>
+              <w:rPr>
+                <w:noProof/>
+                <w:webHidden/>
+              </w:rPr>
+            </w:r>
+            <w:r>
+              <w:rPr>
+                <w:noProof/>
+                <w:webHidden/>
+              </w:rPr>
+              <w:fldChar w:fldCharType="separate"/>
+            </w:r>
+            <w:r>
+              <w:rPr>
+                <w:noProof/>
+                <w:webHidden/>
+              </w:rPr>
+              <w:t>8</w:t>
+            </w:r>
+            <w:r>
+              <w:rPr>
+                <w:noProof/>
+                <w:webHidden/>
+              </w:rPr>
+              <w:fldChar w:fldCharType="end"/>
+            </w:r>
+          </w:hyperlink>
+        </w:p>
+        <w:p>
+          <w:pPr>
+            <w:pStyle w:val="TOC2"/>
+            <w:tabs>
+              <w:tab w:val="right" w:leader="dot" w:pos="9350"/>
+            </w:tabs>
+            <w:rPr>
+              <w:noProof/>
+            </w:rPr>
+          </w:pPr>
+          <w:hyperlink w:anchor="_Toc209724965" w:history="1">
+            <w:r>
+              <w:rPr>
+                <w:rStyle w:val="Hyperlink"/>
+                <w:noProof/>
+              </w:rPr>
+              <w:t>The If Yes Side</w:t>
+            </w:r>
+            <w:r>
+              <w:rPr>
+                <w:noProof/>
+                <w:webHidden/>
+              </w:rPr>
+              <w:tab/>
+            </w:r>
+            <w:r>
+              <w:rPr>
+                <w:noProof/>
+                <w:webHidden/>
+              </w:rPr>
+              <w:fldChar w:fldCharType="begin"/>
+            </w:r>
+            <w:r>
+              <w:rPr>
+                <w:noProof/>
+                <w:webHidden/>
+              </w:rPr>
+              <w:instrText xml:space="preserve"> PAGEREF _Toc209724965 \h </w:instrText>
+            </w:r>
+            <w:r>
+              <w:rPr>
+                <w:noProof/>
+                <w:webHidden/>
+              </w:rPr>
+            </w:r>
+            <w:r>
+              <w:rPr>
+                <w:noProof/>
+                <w:webHidden/>
+              </w:rPr>
+              <w:fldChar w:fldCharType="separate"/>
+            </w:r>
+            <w:r>
+              <w:rPr>
+                <w:noProof/>
+                <w:webHidden/>
+              </w:rPr>
+              <w:t>10</w:t>
+            </w:r>
+            <w:r>
+              <w:rPr>
+                <w:noProof/>
+                <w:webHidden/>
+              </w:rPr>
+              <w:fldChar w:fldCharType="end"/>
+            </w:r>
+          </w:hyperlink>
+        </w:p>
+        <w:p>
+          <w:pPr>
+            <w:pStyle w:val="TOC3"/>
+            <w:tabs>
+              <w:tab w:val="right" w:leader="dot" w:pos="9350"/>
+            </w:tabs>
+            <w:rPr>
+              <w:noProof/>
+            </w:rPr>
+          </w:pPr>
+          <w:hyperlink w:anchor="_Toc209724966" w:history="1">
+            <w:r>
+              <w:rPr>
+                <w:rStyle w:val="Hyperlink"/>
+                <w:noProof/>
+              </w:rPr>
+              <w:t>Try, Catch, Success Blocks (aka Scopes)</w:t>
+            </w:r>
+            <w:r>
+              <w:rPr>
+                <w:noProof/>
+                <w:webHidden/>
+              </w:rPr>
+              <w:tab/>
+            </w:r>
+            <w:r>
+              <w:rPr>
+                <w:noProof/>
+                <w:webHidden/>
+              </w:rPr>
+              <w:fldChar w:fldCharType="begin"/>
+            </w:r>
+            <w:r>
+              <w:rPr>
+                <w:noProof/>
+                <w:webHidden/>
+              </w:rPr>
+              <w:instrText xml:space="preserve"> PAGEREF _Toc209724966 \h </w:instrText>
+            </w:r>
+            <w:r>
+              <w:rPr>
+                <w:noProof/>
+                <w:webHidden/>
+              </w:rPr>
+            </w:r>
+            <w:r>
+              <w:rPr>
+                <w:noProof/>
+                <w:webHidden/>
+              </w:rPr>
+              <w:fldChar w:fldCharType="separate"/>
+            </w:r>
+            <w:r>
+              <w:rPr>
+                <w:noProof/>
+                <w:webHidden/>
+              </w:rPr>
+              <w:t>12</w:t>
+            </w:r>
+            <w:r>
+              <w:rPr>
+                <w:noProof/>
+                <w:webHidden/>
+              </w:rPr>
+              <w:fldChar w:fldCharType="end"/>
+            </w:r>
+          </w:hyperlink>
+        </w:p>
+        <w:p>
+          <w:pPr>
+            <w:pStyle w:val="TOC1"/>
+            <w:tabs>
+              <w:tab w:val="right" w:leader="dot" w:pos="9350"/>
+            </w:tabs>
+            <w:rPr>
+              <w:noProof/>
+            </w:rPr>
+          </w:pPr>
+          <w:hyperlink w:anchor="_Toc209724967" w:history="1">
+            <w:r>
+              <w:rPr>
+                <w:rStyle w:val="Hyperlink"/>
+                <w:noProof/>
+              </w:rPr>
+              <w:t>Summary</w:t>
+            </w:r>
+            <w:r>
+              <w:rPr>
+                <w:noProof/>
+                <w:webHidden/>
+              </w:rPr>
+              <w:tab/>
+            </w:r>
+            <w:r>
+              <w:rPr>
+                <w:noProof/>
+                <w:webHidden/>
+              </w:rPr>
+              <w:fldChar w:fldCharType="begin"/>
+            </w:r>
+            <w:r>
+              <w:rPr>
+                <w:noProof/>
+                <w:webHidden/>
+              </w:rPr>
+              <w:instrText xml:space="preserve"> PAGEREF _Toc209724967 \h </w:instrText>
+            </w:r>
+            <w:r>
+              <w:rPr>
+                <w:noProof/>
+                <w:webHidden/>
+              </w:rPr>
+            </w:r>
+            <w:r>
+              <w:rPr>
+                <w:noProof/>
+                <w:webHidden/>
+              </w:rPr>
+              <w:fldChar w:fldCharType="separate"/>
+            </w:r>
+            <w:r>
+              <w:rPr>
+                <w:noProof/>
+                <w:webHidden/>
+              </w:rPr>
+              <w:t>14</w:t>
+            </w:r>
+            <w:r>
+              <w:rPr>
+                <w:noProof/>
+                <w:webHidden/>
+              </w:rPr>
+              <w:fldChar w:fldCharType="end"/>
+            </w:r>
+          </w:hyperlink>
+        </w:p>
+        <w:p>
+          <w:r>
+            <w:rPr>
+              <w:b/>
+              <w:bCs/>
+              <w:noProof/>
+            </w:rPr>
+            <w:fldChar w:fldCharType="end"/>
+          </w:r>
+        </w:p>
+      </w:sdtContent>
+    </w:sdt>
     <w:p>
       <w:pPr>
         <w:pStyle w:val="Title"/>
       </w:pPr>
-      <w:r>
+    </w:p>
+    <w:p>
+      <w:pPr>
+        <w:rPr>
+          <w:rFonts w:asciiTheme="majorHAnsi" w:eastAsiaTheme="majorEastAsia" w:hAnsiTheme="majorHAnsi" w:cstheme="majorBidi"/>
+          <w:spacing w:val="-10"/>
+          <w:kern w:val="28"/>
+          <w:sz w:val="56"/>
+          <w:szCs w:val="56"/>
+        </w:rPr>
+      </w:pPr>
+      <w:r>
+        <w:br w:type="page"/>
+      </w:r>
+    </w:p>
+    <w:p>
+      <w:pPr>
+        <w:pStyle w:val="Title"/>
+      </w:pPr>
+      <w:r>
+        <w:lastRenderedPageBreak/>
         <w:t xml:space="preserve">Excel GroupBy Example </w:t>
       </w:r>
       <w:r>
@@ -25,9 +1048,11 @@
       <w:pPr>
         <w:pStyle w:val="Heading1"/>
       </w:pPr>
+      <w:bookmarkStart w:id="0" w:name="_Toc209724954"/>
       <w:r>
         <w:t>Business Need</w:t>
       </w:r>
+      <w:bookmarkEnd w:id="0"/>
     </w:p>
     <w:p>
       <w:r>
@@ -250,7 +1275,7 @@
                     </pic:cNvPicPr>
                   </pic:nvPicPr>
                   <pic:blipFill>
-                    <a:blip r:embed="rId5"/>
+                    <a:blip r:embed="rId6"/>
                     <a:stretch>
                       <a:fillRect/>
                     </a:stretch>
@@ -280,9 +1305,11 @@
       <w:pPr>
         <w:pStyle w:val="Heading1"/>
       </w:pPr>
+      <w:bookmarkStart w:id="1" w:name="_Toc209724955"/>
       <w:r>
         <w:t>Requirements</w:t>
       </w:r>
+      <w:bookmarkEnd w:id="1"/>
     </w:p>
     <w:p>
       <w:r>
@@ -293,10 +1320,12 @@
       <w:pPr>
         <w:pStyle w:val="Heading2"/>
       </w:pPr>
+      <w:bookmarkStart w:id="2" w:name="_Toc209724956"/>
       <w:r>
         <w:lastRenderedPageBreak/>
         <w:t>Business Requirements</w:t>
       </w:r>
+      <w:bookmarkEnd w:id="2"/>
     </w:p>
     <w:p>
       <w:pPr>
@@ -509,378 +1538,6 @@
       </w:pPr>
       <w:r>
         <w:t xml:space="preserve">For each file, regardless of processing outcome, an email should be sent to the </w:t>
-      </w:r>
-      <w:hyperlink r:id="rId6" w:history="1">
-        <w:r>
-          <w:rPr>
-            <w:rStyle w:val="Hyperlink"/>
-          </w:rPr>
-          <w:t>workitemsgroup@useremailxyz.com</w:t>
-        </w:r>
-      </w:hyperlink>
-      <w:r>
-        <w:t xml:space="preserve"> with the file name, a link to the file in SharePoint and its processing status</w:t>
-      </w:r>
-    </w:p>
-    <w:p>
-      <w:pPr>
-        <w:pStyle w:val="Heading2"/>
-      </w:pPr>
-      <w:r>
-        <w:t>IT Requirements</w:t>
-      </w:r>
-    </w:p>
-    <w:p>
-      <w:pPr>
-        <w:pStyle w:val="ListParagraph"/>
-        <w:numPr>
-          <w:ilvl w:val="0"/>
-          <w:numId w:val="4"/>
-        </w:numPr>
-        <w:spacing w:line="360" w:lineRule="auto"/>
-      </w:pPr>
-      <w:r>
-        <w:t>Enable notifications for processing</w:t>
-      </w:r>
-    </w:p>
-    <w:p>
-      <w:pPr>
-        <w:pStyle w:val="ListParagraph"/>
-        <w:numPr>
-          <w:ilvl w:val="0"/>
-          <w:numId w:val="4"/>
-        </w:numPr>
-        <w:spacing w:line="360" w:lineRule="auto"/>
-      </w:pPr>
-      <w:r>
-        <w:t>Enable logging of Flow state within the Details page of the Power Automate flow</w:t>
-      </w:r>
-    </w:p>
-    <w:p>
-      <w:pPr>
-        <w:pStyle w:val="ListParagraph"/>
-        <w:numPr>
-          <w:ilvl w:val="0"/>
-          <w:numId w:val="4"/>
-        </w:numPr>
-        <w:spacing w:line="360" w:lineRule="auto"/>
-      </w:pPr>
-      <w:r>
-        <w:t>When notifying, specify whether it is a failed flow run or a successful flow run</w:t>
-      </w:r>
-    </w:p>
-    <w:p>
-      <w:pPr>
-        <w:pStyle w:val="ListParagraph"/>
-        <w:numPr>
-          <w:ilvl w:val="0"/>
-          <w:numId w:val="4"/>
-        </w:numPr>
-        <w:spacing w:line="360" w:lineRule="auto"/>
-      </w:pPr>
-      <w:r>
-        <w:t>When a failure occurs send the details within the email body</w:t>
-      </w:r>
-    </w:p>
-    <w:p>
-      <w:pPr>
-        <w:pStyle w:val="ListParagraph"/>
-        <w:numPr>
-          <w:ilvl w:val="0"/>
-          <w:numId w:val="4"/>
-        </w:numPr>
-        <w:spacing w:line="360" w:lineRule="auto"/>
-      </w:pPr>
-      <w:r>
-        <w:t>Provide error handling within the flow</w:t>
-      </w:r>
-    </w:p>
-    <w:p>
-      <w:pPr>
-        <w:pStyle w:val="Heading1"/>
-      </w:pPr>
-      <w:r>
-        <w:lastRenderedPageBreak/>
-        <w:t>Building the Flow Logic</w:t>
-      </w:r>
-    </w:p>
-    <w:p>
-      <w:r>
-        <w:t>This section covers the functional overview of what is being asked. It will cover the following:</w:t>
-      </w:r>
-    </w:p>
-    <w:p>
-      <w:pPr>
-        <w:pStyle w:val="ListParagraph"/>
-        <w:numPr>
-          <w:ilvl w:val="0"/>
-          <w:numId w:val="7"/>
-        </w:numPr>
-      </w:pPr>
-      <w:r>
-        <w:t>The functional overview of steps based on requirements</w:t>
-      </w:r>
-    </w:p>
-    <w:p>
-      <w:pPr>
-        <w:pStyle w:val="ListParagraph"/>
-        <w:numPr>
-          <w:ilvl w:val="0"/>
-          <w:numId w:val="7"/>
-        </w:numPr>
-      </w:pPr>
-      <w:r>
-        <w:t>A Visio diagram that covers the flow</w:t>
-      </w:r>
-    </w:p>
-    <w:p>
-      <w:pPr>
-        <w:pStyle w:val="ListParagraph"/>
-        <w:numPr>
-          <w:ilvl w:val="0"/>
-          <w:numId w:val="7"/>
-        </w:numPr>
-      </w:pPr>
-      <w:r>
-        <w:t>In the next section will be the Technical specifications</w:t>
-      </w:r>
-    </w:p>
-    <w:p>
-      <w:pPr>
-        <w:pStyle w:val="Heading2"/>
-      </w:pPr>
-      <w:r>
-        <w:t>Functional Overview</w:t>
-      </w:r>
-    </w:p>
-    <w:p>
-      <w:r>
-        <w:t>This area covers the functional details that will be implemented.</w:t>
-      </w:r>
-    </w:p>
-    <w:p>
-      <w:r>
-        <w:t xml:space="preserve">Based on our requirements here are the </w:t>
-      </w:r>
-      <w:r>
-        <w:t>functional</w:t>
-      </w:r>
-      <w:r>
-        <w:t xml:space="preserve"> steps we need to take:</w:t>
-      </w:r>
-    </w:p>
-    <w:p>
-      <w:pPr>
-        <w:pStyle w:val="ListParagraph"/>
-        <w:numPr>
-          <w:ilvl w:val="0"/>
-          <w:numId w:val="5"/>
-        </w:numPr>
-      </w:pPr>
-      <w:r>
-        <w:t>Schedule our flow to run anytime we receive an email with the following details</w:t>
-      </w:r>
-    </w:p>
-    <w:p>
-      <w:pPr>
-        <w:pStyle w:val="ListParagraph"/>
-        <w:numPr>
-          <w:ilvl w:val="1"/>
-          <w:numId w:val="5"/>
-        </w:numPr>
-      </w:pPr>
-      <w:r>
-        <w:t>Has attachments</w:t>
-      </w:r>
-    </w:p>
-    <w:p>
-      <w:pPr>
-        <w:pStyle w:val="ListParagraph"/>
-        <w:numPr>
-          <w:ilvl w:val="1"/>
-          <w:numId w:val="5"/>
-        </w:numPr>
-      </w:pPr>
-      <w:r>
-        <w:t>Has only 1 attachment</w:t>
-      </w:r>
-    </w:p>
-    <w:p>
-      <w:pPr>
-        <w:pStyle w:val="ListParagraph"/>
-        <w:numPr>
-          <w:ilvl w:val="1"/>
-          <w:numId w:val="5"/>
-        </w:numPr>
-      </w:pPr>
-      <w:r>
-        <w:t>The subject is workitems</w:t>
-      </w:r>
-    </w:p>
-    <w:p>
-      <w:pPr>
-        <w:pStyle w:val="ListParagraph"/>
-        <w:numPr>
-          <w:ilvl w:val="1"/>
-          <w:numId w:val="5"/>
-        </w:numPr>
-      </w:pPr>
-      <w:r>
-        <w:t>The attachment name is workitems.xlsx</w:t>
-      </w:r>
-      <w:r>
-        <w:br/>
-      </w:r>
-    </w:p>
-    <w:p>
-      <w:pPr>
-        <w:pStyle w:val="ListParagraph"/>
-        <w:numPr>
-          <w:ilvl w:val="2"/>
-          <w:numId w:val="5"/>
-        </w:numPr>
-      </w:pPr>
-      <w:r>
-        <w:t xml:space="preserve">If these conditions are not </w:t>
-      </w:r>
-      <w:r>
-        <w:t>met,</w:t>
-      </w:r>
-      <w:r>
-        <w:t xml:space="preserve"> then we need to send an email stating that we had an issue with email processing and we need to log </w:t>
-      </w:r>
-      <w:r>
-        <w:t>in</w:t>
-      </w:r>
-      <w:r>
-        <w:t xml:space="preserve"> the flows Details run section </w:t>
-      </w:r>
-      <w:r>
-        <w:t>that</w:t>
-      </w:r>
-      <w:r>
-        <w:t xml:space="preserve"> it failed</w:t>
-      </w:r>
-      <w:r>
-        <w:br/>
-      </w:r>
-    </w:p>
-    <w:p>
-      <w:pPr>
-        <w:pStyle w:val="ListParagraph"/>
-        <w:numPr>
-          <w:ilvl w:val="2"/>
-          <w:numId w:val="5"/>
-        </w:numPr>
-      </w:pPr>
-      <w:r>
-        <w:t xml:space="preserve">If these conditions are true, then the next thing we </w:t>
-      </w:r>
-      <w:r>
-        <w:t>must</w:t>
-      </w:r>
-      <w:r>
-        <w:t xml:space="preserve"> do is define our new file name to match the required format</w:t>
-      </w:r>
-      <w:r>
-        <w:br/>
-      </w:r>
-    </w:p>
-    <w:p>
-      <w:pPr>
-        <w:pStyle w:val="ListParagraph"/>
-        <w:numPr>
-          <w:ilvl w:val="0"/>
-          <w:numId w:val="5"/>
-        </w:numPr>
-      </w:pPr>
-      <w:r>
-        <w:t xml:space="preserve">Next, we need to create our </w:t>
-      </w:r>
-      <w:r>
-        <w:t>new</w:t>
-      </w:r>
-      <w:r>
-        <w:t xml:space="preserve"> file in SharePoint, based on the locations mentioned in the requirements and given the appropriate name format</w:t>
-      </w:r>
-      <w:r>
-        <w:br/>
-      </w:r>
-    </w:p>
-    <w:p>
-      <w:pPr>
-        <w:pStyle w:val="ListParagraph"/>
-        <w:numPr>
-          <w:ilvl w:val="0"/>
-          <w:numId w:val="5"/>
-        </w:numPr>
-      </w:pPr>
-      <w:r>
-        <w:t>Now that we have our file, the requirement is to look through the rows of data and generate a report for our scenarios</w:t>
-      </w:r>
-    </w:p>
-    <w:p>
-      <w:pPr>
-        <w:pStyle w:val="ListParagraph"/>
-        <w:numPr>
-          <w:ilvl w:val="1"/>
-          <w:numId w:val="5"/>
-        </w:numPr>
-      </w:pPr>
-      <w:r>
-        <w:t>A report email goes to each Employee, with their items only and CC the manager</w:t>
-      </w:r>
-    </w:p>
-    <w:p>
-      <w:pPr>
-        <w:pStyle w:val="ListParagraph"/>
-        <w:numPr>
-          <w:ilvl w:val="1"/>
-          <w:numId w:val="5"/>
-        </w:numPr>
-      </w:pPr>
-      <w:r>
-        <w:t>An employee rollup report email goes to each Manager, with all their employees’ items</w:t>
-      </w:r>
-    </w:p>
-    <w:p>
-      <w:pPr>
-        <w:pStyle w:val="ListParagraph"/>
-        <w:numPr>
-          <w:ilvl w:val="0"/>
-          <w:numId w:val="5"/>
-        </w:numPr>
-      </w:pPr>
-      <w:r>
-        <w:t>D</w:t>
-      </w:r>
-      <w:r>
-        <w:t>epending on the status of our processing of the Email (Excel file), we need to</w:t>
-      </w:r>
-    </w:p>
-    <w:p>
-      <w:pPr>
-        <w:pStyle w:val="ListParagraph"/>
-        <w:numPr>
-          <w:ilvl w:val="1"/>
-          <w:numId w:val="5"/>
-        </w:numPr>
-      </w:pPr>
-      <w:r>
-        <w:t>Move the file to either the Processed folder, if processed successfully, or to the Failed folder</w:t>
-      </w:r>
-    </w:p>
-    <w:p>
-      <w:pPr>
-        <w:pStyle w:val="ListParagraph"/>
-        <w:numPr>
-          <w:ilvl w:val="1"/>
-          <w:numId w:val="5"/>
-        </w:numPr>
-      </w:pPr>
-      <w:r>
-        <w:lastRenderedPageBreak/>
-        <w:t xml:space="preserve">Send a status email to the operations team, named </w:t>
       </w:r>
       <w:hyperlink r:id="rId7" w:history="1">
         <w:r>
@@ -890,6 +1547,162 @@
           <w:t>workitemsgroup@useremailxyz.com</w:t>
         </w:r>
       </w:hyperlink>
+      <w:r>
+        <w:t xml:space="preserve"> with the file name, a link to the file in SharePoint and its processing status</w:t>
+      </w:r>
+    </w:p>
+    <w:p>
+      <w:pPr>
+        <w:pStyle w:val="Heading2"/>
+      </w:pPr>
+      <w:bookmarkStart w:id="3" w:name="_Toc209724957"/>
+      <w:r>
+        <w:t>IT Requirements</w:t>
+      </w:r>
+      <w:bookmarkEnd w:id="3"/>
+    </w:p>
+    <w:p>
+      <w:pPr>
+        <w:pStyle w:val="ListParagraph"/>
+        <w:numPr>
+          <w:ilvl w:val="0"/>
+          <w:numId w:val="4"/>
+        </w:numPr>
+        <w:spacing w:line="360" w:lineRule="auto"/>
+      </w:pPr>
+      <w:r>
+        <w:t>Enable notifications for processing</w:t>
+      </w:r>
+    </w:p>
+    <w:p>
+      <w:pPr>
+        <w:pStyle w:val="ListParagraph"/>
+        <w:numPr>
+          <w:ilvl w:val="0"/>
+          <w:numId w:val="4"/>
+        </w:numPr>
+        <w:spacing w:line="360" w:lineRule="auto"/>
+      </w:pPr>
+      <w:r>
+        <w:t>Enable logging of Flow state within the Details page of the Power Automate flow</w:t>
+      </w:r>
+    </w:p>
+    <w:p>
+      <w:pPr>
+        <w:pStyle w:val="ListParagraph"/>
+        <w:numPr>
+          <w:ilvl w:val="0"/>
+          <w:numId w:val="4"/>
+        </w:numPr>
+        <w:spacing w:line="360" w:lineRule="auto"/>
+      </w:pPr>
+      <w:r>
+        <w:t>When notifying, specify whether it is a failed flow run or a successful flow run</w:t>
+      </w:r>
+    </w:p>
+    <w:p>
+      <w:pPr>
+        <w:pStyle w:val="ListParagraph"/>
+        <w:numPr>
+          <w:ilvl w:val="0"/>
+          <w:numId w:val="4"/>
+        </w:numPr>
+        <w:spacing w:line="360" w:lineRule="auto"/>
+      </w:pPr>
+      <w:r>
+        <w:t>When a failure occurs send the details within the email body</w:t>
+      </w:r>
+    </w:p>
+    <w:p>
+      <w:pPr>
+        <w:pStyle w:val="ListParagraph"/>
+        <w:numPr>
+          <w:ilvl w:val="0"/>
+          <w:numId w:val="4"/>
+        </w:numPr>
+        <w:spacing w:line="360" w:lineRule="auto"/>
+      </w:pPr>
+      <w:r>
+        <w:t>Provide error handling within the flow</w:t>
+      </w:r>
+    </w:p>
+    <w:p>
+      <w:pPr>
+        <w:pStyle w:val="Heading1"/>
+      </w:pPr>
+      <w:bookmarkStart w:id="4" w:name="_Toc209724958"/>
+      <w:r>
+        <w:lastRenderedPageBreak/>
+        <w:t>Building the Flow Logic</w:t>
+      </w:r>
+      <w:bookmarkEnd w:id="4"/>
+    </w:p>
+    <w:p>
+      <w:r>
+        <w:t>This section covers the functional overview of what is being asked. It will cover the following:</w:t>
+      </w:r>
+    </w:p>
+    <w:p>
+      <w:pPr>
+        <w:pStyle w:val="ListParagraph"/>
+        <w:numPr>
+          <w:ilvl w:val="0"/>
+          <w:numId w:val="7"/>
+        </w:numPr>
+      </w:pPr>
+      <w:r>
+        <w:t>The functional overview of steps based on requirements</w:t>
+      </w:r>
+    </w:p>
+    <w:p>
+      <w:pPr>
+        <w:pStyle w:val="ListParagraph"/>
+        <w:numPr>
+          <w:ilvl w:val="0"/>
+          <w:numId w:val="7"/>
+        </w:numPr>
+      </w:pPr>
+      <w:r>
+        <w:t>A Visio diagram that covers the flow</w:t>
+      </w:r>
+    </w:p>
+    <w:p>
+      <w:pPr>
+        <w:pStyle w:val="ListParagraph"/>
+        <w:numPr>
+          <w:ilvl w:val="0"/>
+          <w:numId w:val="7"/>
+        </w:numPr>
+      </w:pPr>
+      <w:r>
+        <w:t>In the next section will be the Technical specifications</w:t>
+      </w:r>
+    </w:p>
+    <w:p>
+      <w:pPr>
+        <w:pStyle w:val="Heading2"/>
+      </w:pPr>
+      <w:bookmarkStart w:id="5" w:name="_Toc209724959"/>
+      <w:r>
+        <w:t>Functional Overview</w:t>
+      </w:r>
+      <w:bookmarkEnd w:id="5"/>
+    </w:p>
+    <w:p>
+      <w:r>
+        <w:t>This area covers the functional details that will be implemented.</w:t>
+      </w:r>
+    </w:p>
+    <w:p>
+      <w:r>
+        <w:t xml:space="preserve">Based on our requirements here are the </w:t>
+      </w:r>
+      <w:r>
+        <w:t>functional</w:t>
+      </w:r>
+      <w:r>
+        <w:t xml:space="preserve"> steps we need to take:</w:t>
+      </w:r>
     </w:p>
     <w:p>
       <w:pPr>
@@ -900,16 +1713,7 @@
         </w:numPr>
       </w:pPr>
       <w:r>
-        <w:t xml:space="preserve">In addition to these business </w:t>
-      </w:r>
-      <w:r>
-        <w:t>requirements,</w:t>
-      </w:r>
-      <w:r>
-        <w:t xml:space="preserve"> we </w:t>
-      </w:r>
-      <w:r>
-        <w:t>must</w:t>
+        <w:t>Schedule our flow to run anytime we receive an email with the following details</w:t>
       </w:r>
     </w:p>
     <w:p>
@@ -921,7 +1725,197 @@
         </w:numPr>
       </w:pPr>
       <w:r>
-        <w:t xml:space="preserve">Send a status message to </w:t>
+        <w:t>Has attachments</w:t>
+      </w:r>
+    </w:p>
+    <w:p>
+      <w:pPr>
+        <w:pStyle w:val="ListParagraph"/>
+        <w:numPr>
+          <w:ilvl w:val="1"/>
+          <w:numId w:val="5"/>
+        </w:numPr>
+      </w:pPr>
+      <w:r>
+        <w:t>Has only 1 attachment</w:t>
+      </w:r>
+    </w:p>
+    <w:p>
+      <w:pPr>
+        <w:pStyle w:val="ListParagraph"/>
+        <w:numPr>
+          <w:ilvl w:val="1"/>
+          <w:numId w:val="5"/>
+        </w:numPr>
+      </w:pPr>
+      <w:r>
+        <w:t>The subject is workitems</w:t>
+      </w:r>
+    </w:p>
+    <w:p>
+      <w:pPr>
+        <w:pStyle w:val="ListParagraph"/>
+        <w:numPr>
+          <w:ilvl w:val="1"/>
+          <w:numId w:val="5"/>
+        </w:numPr>
+      </w:pPr>
+      <w:r>
+        <w:t>The attachment name is workitems.xlsx</w:t>
+      </w:r>
+      <w:r>
+        <w:br/>
+      </w:r>
+    </w:p>
+    <w:p>
+      <w:pPr>
+        <w:pStyle w:val="ListParagraph"/>
+        <w:numPr>
+          <w:ilvl w:val="2"/>
+          <w:numId w:val="5"/>
+        </w:numPr>
+      </w:pPr>
+      <w:r>
+        <w:t xml:space="preserve">If these conditions are not </w:t>
+      </w:r>
+      <w:r>
+        <w:t>met,</w:t>
+      </w:r>
+      <w:r>
+        <w:t xml:space="preserve"> then we need to send an email stating that we had an issue with email processing and we need to log </w:t>
+      </w:r>
+      <w:r>
+        <w:t>in</w:t>
+      </w:r>
+      <w:r>
+        <w:t xml:space="preserve"> the flows Details run section </w:t>
+      </w:r>
+      <w:r>
+        <w:t>that</w:t>
+      </w:r>
+      <w:r>
+        <w:t xml:space="preserve"> it failed</w:t>
+      </w:r>
+      <w:r>
+        <w:br/>
+      </w:r>
+    </w:p>
+    <w:p>
+      <w:pPr>
+        <w:pStyle w:val="ListParagraph"/>
+        <w:numPr>
+          <w:ilvl w:val="2"/>
+          <w:numId w:val="5"/>
+        </w:numPr>
+      </w:pPr>
+      <w:r>
+        <w:t xml:space="preserve">If these conditions are true, then the next thing we </w:t>
+      </w:r>
+      <w:r>
+        <w:t>must</w:t>
+      </w:r>
+      <w:r>
+        <w:t xml:space="preserve"> do is define our new file name to match the required format</w:t>
+      </w:r>
+      <w:r>
+        <w:br/>
+      </w:r>
+    </w:p>
+    <w:p>
+      <w:pPr>
+        <w:pStyle w:val="ListParagraph"/>
+        <w:numPr>
+          <w:ilvl w:val="0"/>
+          <w:numId w:val="5"/>
+        </w:numPr>
+      </w:pPr>
+      <w:r>
+        <w:t xml:space="preserve">Next, we need to create our </w:t>
+      </w:r>
+      <w:r>
+        <w:t>new</w:t>
+      </w:r>
+      <w:r>
+        <w:t xml:space="preserve"> file in SharePoint, based on the locations mentioned in the requirements and given the appropriate name format</w:t>
+      </w:r>
+      <w:r>
+        <w:br/>
+      </w:r>
+    </w:p>
+    <w:p>
+      <w:pPr>
+        <w:pStyle w:val="ListParagraph"/>
+        <w:numPr>
+          <w:ilvl w:val="0"/>
+          <w:numId w:val="5"/>
+        </w:numPr>
+      </w:pPr>
+      <w:r>
+        <w:t>Now that we have our file, the requirement is to look through the rows of data and generate a report for our scenarios</w:t>
+      </w:r>
+    </w:p>
+    <w:p>
+      <w:pPr>
+        <w:pStyle w:val="ListParagraph"/>
+        <w:numPr>
+          <w:ilvl w:val="1"/>
+          <w:numId w:val="5"/>
+        </w:numPr>
+      </w:pPr>
+      <w:r>
+        <w:t>A report email goes to each Employee, with their items only and CC the manager</w:t>
+      </w:r>
+    </w:p>
+    <w:p>
+      <w:pPr>
+        <w:pStyle w:val="ListParagraph"/>
+        <w:numPr>
+          <w:ilvl w:val="1"/>
+          <w:numId w:val="5"/>
+        </w:numPr>
+      </w:pPr>
+      <w:r>
+        <w:t>An employee rollup report email goes to each Manager, with all their employees’ items</w:t>
+      </w:r>
+    </w:p>
+    <w:p>
+      <w:pPr>
+        <w:pStyle w:val="ListParagraph"/>
+        <w:numPr>
+          <w:ilvl w:val="0"/>
+          <w:numId w:val="5"/>
+        </w:numPr>
+      </w:pPr>
+      <w:r>
+        <w:t>D</w:t>
+      </w:r>
+      <w:r>
+        <w:t>epending on the status of our processing of the Email (Excel file), we need to</w:t>
+      </w:r>
+    </w:p>
+    <w:p>
+      <w:pPr>
+        <w:pStyle w:val="ListParagraph"/>
+        <w:numPr>
+          <w:ilvl w:val="1"/>
+          <w:numId w:val="5"/>
+        </w:numPr>
+      </w:pPr>
+      <w:r>
+        <w:t>Move the file to either the Processed folder, if processed successfully, or to the Failed folder</w:t>
+      </w:r>
+    </w:p>
+    <w:p>
+      <w:pPr>
+        <w:pStyle w:val="ListParagraph"/>
+        <w:numPr>
+          <w:ilvl w:val="1"/>
+          <w:numId w:val="5"/>
+        </w:numPr>
+      </w:pPr>
+      <w:r>
+        <w:lastRenderedPageBreak/>
+        <w:t xml:space="preserve">Send a status email to the operations team, named </w:t>
       </w:r>
       <w:hyperlink r:id="rId8" w:history="1">
         <w:r>
@@ -931,8 +1925,26 @@
           <w:t>workitemsgroup@useremailxyz.com</w:t>
         </w:r>
       </w:hyperlink>
-      <w:r>
-        <w:t xml:space="preserve"> based on success or failures</w:t>
+    </w:p>
+    <w:p>
+      <w:pPr>
+        <w:pStyle w:val="ListParagraph"/>
+        <w:numPr>
+          <w:ilvl w:val="0"/>
+          <w:numId w:val="5"/>
+        </w:numPr>
+      </w:pPr>
+      <w:r>
+        <w:t xml:space="preserve">In addition to these business </w:t>
+      </w:r>
+      <w:r>
+        <w:t>requirements,</w:t>
+      </w:r>
+      <w:r>
+        <w:t xml:space="preserve"> we </w:t>
+      </w:r>
+      <w:r>
+        <w:t>must</w:t>
       </w:r>
     </w:p>
     <w:p>
@@ -944,6 +1956,29 @@
         </w:numPr>
       </w:pPr>
       <w:r>
+        <w:t xml:space="preserve">Send a status message to </w:t>
+      </w:r>
+      <w:hyperlink r:id="rId9" w:history="1">
+        <w:r>
+          <w:rPr>
+            <w:rStyle w:val="Hyperlink"/>
+          </w:rPr>
+          <w:t>workitemsgroup@useremailxyz.com</w:t>
+        </w:r>
+      </w:hyperlink>
+      <w:r>
+        <w:t xml:space="preserve"> based on success or failures</w:t>
+      </w:r>
+    </w:p>
+    <w:p>
+      <w:pPr>
+        <w:pStyle w:val="ListParagraph"/>
+        <w:numPr>
+          <w:ilvl w:val="1"/>
+          <w:numId w:val="5"/>
+        </w:numPr>
+      </w:pPr>
+      <w:r>
         <w:t xml:space="preserve">Log in the Power Automate Flows Details the completion status of the Flow, which will be either Failed </w:t>
       </w:r>
       <w:r>
@@ -957,9 +1992,11 @@
       <w:pPr>
         <w:pStyle w:val="Heading2"/>
       </w:pPr>
+      <w:bookmarkStart w:id="6" w:name="_Toc209724960"/>
       <w:r>
         <w:t>Visio Diagram of our Business Process</w:t>
       </w:r>
+      <w:bookmarkEnd w:id="6"/>
     </w:p>
     <w:p>
       <w:r>
@@ -1001,7 +2038,7 @@
                     </pic:cNvPicPr>
                   </pic:nvPicPr>
                   <pic:blipFill>
-                    <a:blip r:embed="rId9"/>
+                    <a:blip r:embed="rId10"/>
                     <a:stretch>
                       <a:fillRect/>
                     </a:stretch>
@@ -1032,10 +2069,12 @@
       <w:pPr>
         <w:pStyle w:val="Heading1"/>
       </w:pPr>
+      <w:bookmarkStart w:id="7" w:name="_Toc209724961"/>
       <w:r>
         <w:lastRenderedPageBreak/>
         <w:t>Technical Specification</w:t>
       </w:r>
+      <w:bookmarkEnd w:id="7"/>
     </w:p>
     <w:p>
       <w:r>
@@ -1051,9 +2090,130 @@
       <w:pPr>
         <w:pStyle w:val="Heading2"/>
       </w:pPr>
+      <w:bookmarkStart w:id="8" w:name="_Toc209724962"/>
+      <w:r>
+        <w:t>Environment Variables</w:t>
+      </w:r>
+    </w:p>
+    <w:p>
+      <w:r>
+        <w:t>I have revamped this to leverage environment variables for pretty much everything. So you can set the Email Subject and file name to whatever you want, same with many other things.</w:t>
+      </w:r>
+    </w:p>
+    <w:p>
+      <w:r>
+        <w:t>Here are the list of EV’s and their meaning:</w:t>
+      </w:r>
+    </w:p>
+    <w:p>
+      <w:r>
+        <w:t xml:space="preserve">* Attachment_File_Creation_Folder : This is the path to the location where the attachment will be saved (Example: /ExcelExamples/GroupBy/WorkItems) </w:t>
+      </w:r>
+    </w:p>
+    <w:p>
+      <w:r>
+        <w:t>* Email_Subject_Filter_String : This is the email subject filter used to validate we want to process this email (Example: WorkItems)</w:t>
+      </w:r>
+    </w:p>
+    <w:p>
+      <w:r>
+        <w:t>* Email_Attachment_Name : The name of the attachment file (Example workitems.xlsx)</w:t>
+      </w:r>
+    </w:p>
+    <w:p>
+      <w:r>
+        <w:t>* Excel_File_Location_Uri_For_List_Rows : In the Excel List Rows, the Uri to where the new file to process is in SharePoint (Example: GroupBy/WorkItems/)</w:t>
+      </w:r>
+    </w:p>
+    <w:p>
+      <w:r>
+        <w:t>* Excel_Table_Name : The Excel Table Name (Example: WorkItems)</w:t>
+      </w:r>
+    </w:p>
+    <w:p>
+      <w:r>
+        <w:t xml:space="preserve">* Notification_Email_Address : The pretend operations email address (Example: myopts@mytestopts.com) </w:t>
+      </w:r>
+    </w:p>
+    <w:p>
+      <w:r>
+        <w:t xml:space="preserve">* SharePoint_Document_Library_Metadata_Id : This is the actual Meta-Data Id of the document library for the Excel List Rows. This requires more information see below </w:t>
+      </w:r>
+    </w:p>
+    <w:p>
+      <w:r>
+        <w:t>(Example: b!GIfmRAVVw0mcFoQzYGhW-r3_yytMP19AvCd-ZdKecbLx0LomIb1QQJRqbnEl1-ia)</w:t>
+      </w:r>
+    </w:p>
+    <w:p>
+      <w:r>
+        <w:t>How to get the Meta-Data ID</w:t>
+      </w:r>
+    </w:p>
+    <w:p>
+      <w:r>
+        <w:t>-get your url to your site and and populate  it  like this</w:t>
+      </w:r>
+    </w:p>
+    <w:p>
+      <w:hyperlink r:id="rId11" w:history="1">
+        <w:r>
+          <w:rPr>
+            <w:rStyle w:val="Hyperlink"/>
+          </w:rPr>
+          <w:t>https://mysharpeointhostname.sharepoint.com/sites/TGC/_api/v2.1/drives</w:t>
+        </w:r>
+      </w:hyperlink>
+    </w:p>
+    <w:p>
+      <w:r>
+        <w:t>Where you will fix the mysharepointhostname with yours and the site (TGC) with yours.</w:t>
+      </w:r>
+    </w:p>
+    <w:p>
+      <w:r>
+        <w:lastRenderedPageBreak/>
+        <w:t xml:space="preserve">This will return a JSON response. If you are using Edge, click the Pretty-print box and it will look good. </w:t>
+      </w:r>
+    </w:p>
+    <w:p>
+      <w:r>
+        <w:t>You need to find the id like this one</w:t>
+      </w:r>
+    </w:p>
+    <w:p>
+      <w:r>
+        <w:t>"id": "b!GIfmRAVVw0mcFoQzYGhW-r3_yytMP19AvCd-ZdKecbIYcP83G-n6TaF8Dk9GOIlY"</w:t>
+      </w:r>
+    </w:p>
+    <w:p>
+      <w:r>
+        <w:t xml:space="preserve">And that long ugly string is what you put for your SharePoint_Document_Library_Metadata_Id value as this is how Excel list rows wants it. </w:t>
+      </w:r>
+    </w:p>
+    <w:p>
+      <w:r>
+        <w:t>* SharePoint_Processed_Folder_Target_Location : The sharepoint folder path to store successfully processed files (Example: /ExcelExamples/GroupBy/Processed)</w:t>
+      </w:r>
+    </w:p>
+    <w:p>
+      <w:r>
+        <w:t>* Source_SharePoint_Url : The Source SharePoint Url to step the files and process them in (Example https://mysharepoint.com/sites/TGC)</w:t>
+      </w:r>
+    </w:p>
+    <w:p>
+      <w:r>
+        <w:t>* Target_SharePoint_Url : The Target SharePoint Url to step the files and process them in (Example https://mysharepoint.com/sites/TGC)</w:t>
+      </w:r>
+    </w:p>
+    <w:p>
+      <w:pPr>
+        <w:pStyle w:val="Heading2"/>
+      </w:pPr>
       <w:r>
         <w:t>Flow Trigger</w:t>
       </w:r>
+      <w:bookmarkEnd w:id="8"/>
     </w:p>
     <w:p>
       <w:r>
@@ -1142,7 +2302,7 @@
                     <pic:cNvPicPr/>
                   </pic:nvPicPr>
                   <pic:blipFill>
-                    <a:blip r:embed="rId10"/>
+                    <a:blip r:embed="rId12"/>
                     <a:stretch>
                       <a:fillRect/>
                     </a:stretch>
@@ -1180,10 +2340,12 @@
       <w:pPr>
         <w:pStyle w:val="Heading2"/>
       </w:pPr>
+      <w:bookmarkStart w:id="9" w:name="_Toc209724963"/>
       <w:r>
         <w:lastRenderedPageBreak/>
         <w:t>Email Details Verification</w:t>
       </w:r>
+      <w:bookmarkEnd w:id="9"/>
     </w:p>
     <w:p>
       <w:r>
@@ -1194,15 +2356,15 @@
       </w:r>
     </w:p>
     <w:p>
-      <w:r>
-        <w:rPr>
-          <w:noProof/>
-        </w:rPr>
+      <w:pPr>
+        <w:ind w:left="720"/>
+      </w:pPr>
+      <w:r>
         <w:drawing>
-          <wp:inline distT="0" distB="0" distL="0" distR="0" wp14:anchorId="379D7EC6" wp14:editId="575DAD2A">
-            <wp:extent cx="5471711" cy="2034936"/>
-            <wp:effectExtent l="0" t="0" r="0" b="3810"/>
-            <wp:docPr id="1123997858" name="Picture 1" descr="A screenshot of a computer&#10;&#10;AI-generated content may be incorrect."/>
+          <wp:inline distT="0" distB="0" distL="0" distR="0" wp14:anchorId="1B23CC43" wp14:editId="43DAB119">
+            <wp:extent cx="4324954" cy="2781688"/>
+            <wp:effectExtent l="0" t="0" r="0" b="0"/>
+            <wp:docPr id="1516606418" name="Picture 1" descr="A screenshot of a computer&#10;&#10;AI-generated content may be incorrect."/>
             <wp:cNvGraphicFramePr>
               <a:graphicFrameLocks xmlns:a="http://schemas.openxmlformats.org/drawingml/2006/main" noChangeAspect="1"/>
             </wp:cNvGraphicFramePr>
@@ -1210,11 +2372,11 @@
               <a:graphicData uri="http://schemas.openxmlformats.org/drawingml/2006/picture">
                 <pic:pic xmlns:pic="http://schemas.openxmlformats.org/drawingml/2006/picture">
                   <pic:nvPicPr>
-                    <pic:cNvPr id="1123997858" name="Picture 1" descr="A screenshot of a computer&#10;&#10;AI-generated content may be incorrect."/>
+                    <pic:cNvPr id="1516606418" name="Picture 1" descr="A screenshot of a computer&#10;&#10;AI-generated content may be incorrect."/>
                     <pic:cNvPicPr/>
                   </pic:nvPicPr>
                   <pic:blipFill>
-                    <a:blip r:embed="rId11"/>
+                    <a:blip r:embed="rId13"/>
                     <a:stretch>
                       <a:fillRect/>
                     </a:stretch>
@@ -1222,7 +2384,7 @@
                   <pic:spPr>
                     <a:xfrm>
                       <a:off x="0" y="0"/>
-                      <a:ext cx="5529568" cy="2056453"/>
+                      <a:ext cx="4324954" cy="2781688"/>
                     </a:xfrm>
                     <a:prstGeom prst="rect">
                       <a:avLst/>
@@ -1683,6 +2845,7 @@
           <w:szCs w:val="21"/>
           <w14:ligatures w14:val="none"/>
         </w:rPr>
+        <w:lastRenderedPageBreak/>
         <w:t xml:space="preserve">This is the hardcoded name of the file expected to be attached. In real-world examples we </w:t>
       </w:r>
       <w:r>
@@ -1761,7 +2924,6 @@
           <w:u w:val="single"/>
           <w14:ligatures w14:val="none"/>
         </w:rPr>
-        <w:lastRenderedPageBreak/>
         <w:t>Validate the subject is WorkItems by intentionally converting the value to all lower case and then comparing it to the intended value workitems</w:t>
       </w:r>
     </w:p>
@@ -2221,9 +3383,11 @@
       <w:pPr>
         <w:pStyle w:val="Heading3"/>
       </w:pPr>
+      <w:bookmarkStart w:id="10" w:name="_Toc209724964"/>
       <w:r>
         <w:t>The If No Side</w:t>
       </w:r>
+      <w:bookmarkEnd w:id="10"/>
     </w:p>
     <w:p>
       <w:r>
@@ -2235,6 +3399,7 @@
         <w:rPr>
           <w:noProof/>
         </w:rPr>
+        <w:lastRenderedPageBreak/>
         <w:drawing>
           <wp:inline distT="0" distB="0" distL="0" distR="0" wp14:anchorId="043AEE91" wp14:editId="63DEE8A5">
             <wp:extent cx="3969447" cy="2215687"/>
@@ -2251,7 +3416,7 @@
                     <pic:cNvPicPr/>
                   </pic:nvPicPr>
                   <pic:blipFill>
-                    <a:blip r:embed="rId12"/>
+                    <a:blip r:embed="rId14"/>
                     <a:stretch>
                       <a:fillRect/>
                     </a:stretch>
@@ -2281,7 +3446,6 @@
         </w:numPr>
       </w:pPr>
       <w:r>
-        <w:lastRenderedPageBreak/>
         <w:t>Send an email (V2) action from Office 365, which will allow us to configure it to send an email to operations to tell them that the flow failed</w:t>
       </w:r>
     </w:p>
@@ -2300,14 +3464,11 @@
         <w:br/>
       </w:r>
       <w:r>
-        <w:rPr>
-          <w:noProof/>
-        </w:rPr>
         <w:drawing>
-          <wp:inline distT="0" distB="0" distL="0" distR="0" wp14:anchorId="749014FD" wp14:editId="233E5943">
-            <wp:extent cx="3409179" cy="2510526"/>
-            <wp:effectExtent l="0" t="0" r="1270" b="4445"/>
-            <wp:docPr id="1209920326" name="Picture 1" descr="A screenshot of a computer&#10;&#10;AI-generated content may be incorrect."/>
+          <wp:inline distT="0" distB="0" distL="0" distR="0" wp14:anchorId="70AF6222" wp14:editId="31A396BC">
+            <wp:extent cx="4334480" cy="2943636"/>
+            <wp:effectExtent l="0" t="0" r="9525" b="9525"/>
+            <wp:docPr id="1584514866" name="Picture 1" descr="A screenshot of a computer&#10;&#10;AI-generated content may be incorrect."/>
             <wp:cNvGraphicFramePr>
               <a:graphicFrameLocks xmlns:a="http://schemas.openxmlformats.org/drawingml/2006/main" noChangeAspect="1"/>
             </wp:cNvGraphicFramePr>
@@ -2315,11 +3476,11 @@
               <a:graphicData uri="http://schemas.openxmlformats.org/drawingml/2006/picture">
                 <pic:pic xmlns:pic="http://schemas.openxmlformats.org/drawingml/2006/picture">
                   <pic:nvPicPr>
-                    <pic:cNvPr id="1209920326" name="Picture 1" descr="A screenshot of a computer&#10;&#10;AI-generated content may be incorrect."/>
+                    <pic:cNvPr id="1584514866" name="Picture 1" descr="A screenshot of a computer&#10;&#10;AI-generated content may be incorrect."/>
                     <pic:cNvPicPr/>
                   </pic:nvPicPr>
                   <pic:blipFill>
-                    <a:blip r:embed="rId13"/>
+                    <a:blip r:embed="rId15"/>
                     <a:stretch>
                       <a:fillRect/>
                     </a:stretch>
@@ -2327,7 +3488,7 @@
                   <pic:spPr>
                     <a:xfrm>
                       <a:off x="0" y="0"/>
-                      <a:ext cx="3417570" cy="2516705"/>
+                      <a:ext cx="4334480" cy="2943636"/>
                     </a:xfrm>
                     <a:prstGeom prst="rect">
                       <a:avLst/>
@@ -2417,6 +3578,7 @@
         <w:rPr>
           <w:noProof/>
         </w:rPr>
+        <w:lastRenderedPageBreak/>
         <w:drawing>
           <wp:inline distT="0" distB="0" distL="0" distR="0" wp14:anchorId="5940B94F" wp14:editId="73035867">
             <wp:extent cx="4706007" cy="1371791"/>
@@ -2433,7 +3595,7 @@
                     <pic:cNvPicPr/>
                   </pic:nvPicPr>
                   <pic:blipFill>
-                    <a:blip r:embed="rId14"/>
+                    <a:blip r:embed="rId16"/>
                     <a:stretch>
                       <a:fillRect/>
                     </a:stretch>
@@ -2458,9 +3620,11 @@
       <w:pPr>
         <w:pStyle w:val="Heading2"/>
       </w:pPr>
+      <w:bookmarkStart w:id="11" w:name="_Toc209724965"/>
       <w:r>
         <w:t>The If Yes Side</w:t>
       </w:r>
+      <w:bookmarkEnd w:id="11"/>
     </w:p>
     <w:p>
       <w:r>
@@ -2469,15 +3633,12 @@
     </w:p>
     <w:p>
       <w:r>
-        <w:rPr>
-          <w:noProof/>
-        </w:rPr>
         <w:lastRenderedPageBreak/>
         <w:drawing>
-          <wp:inline distT="0" distB="0" distL="0" distR="0" wp14:anchorId="47B24ABA" wp14:editId="3851494F">
-            <wp:extent cx="5943600" cy="8149590"/>
-            <wp:effectExtent l="0" t="0" r="0" b="3810"/>
-            <wp:docPr id="93955150" name="Picture 1" descr="A screenshot of a computer&#10;&#10;AI-generated content may be incorrect."/>
+          <wp:inline distT="0" distB="0" distL="0" distR="0" wp14:anchorId="27BC099F" wp14:editId="27AA9FE5">
+            <wp:extent cx="6613742" cy="8113846"/>
+            <wp:effectExtent l="0" t="0" r="0" b="1905"/>
+            <wp:docPr id="252672157" name="Picture 2" descr="A screenshot of a computer&#10;&#10;AI-generated content may be incorrect."/>
             <wp:cNvGraphicFramePr>
               <a:graphicFrameLocks xmlns:a="http://schemas.openxmlformats.org/drawingml/2006/main" noChangeAspect="1"/>
             </wp:cNvGraphicFramePr>
@@ -2485,23 +3646,36 @@
               <a:graphicData uri="http://schemas.openxmlformats.org/drawingml/2006/picture">
                 <pic:pic xmlns:pic="http://schemas.openxmlformats.org/drawingml/2006/picture">
                   <pic:nvPicPr>
-                    <pic:cNvPr id="93955150" name="Picture 1" descr="A screenshot of a computer&#10;&#10;AI-generated content may be incorrect."/>
-                    <pic:cNvPicPr/>
+                    <pic:cNvPr id="252672157" name="Picture 2" descr="A screenshot of a computer&#10;&#10;AI-generated content may be incorrect."/>
+                    <pic:cNvPicPr>
+                      <a:picLocks noChangeAspect="1" noChangeArrowheads="1"/>
+                    </pic:cNvPicPr>
                   </pic:nvPicPr>
                   <pic:blipFill>
-                    <a:blip r:embed="rId15"/>
+                    <a:blip r:embed="rId17">
+                      <a:extLst>
+                        <a:ext uri="{28A0092B-C50C-407E-A947-70E740481C1C}">
+                          <a14:useLocalDpi xmlns:a14="http://schemas.microsoft.com/office/drawing/2010/main" val="0"/>
+                        </a:ext>
+                      </a:extLst>
+                    </a:blip>
+                    <a:srcRect/>
                     <a:stretch>
                       <a:fillRect/>
                     </a:stretch>
                   </pic:blipFill>
-                  <pic:spPr>
+                  <pic:spPr bwMode="auto">
                     <a:xfrm>
                       <a:off x="0" y="0"/>
-                      <a:ext cx="5943600" cy="8149590"/>
+                      <a:ext cx="6618113" cy="8119208"/>
                     </a:xfrm>
                     <a:prstGeom prst="rect">
                       <a:avLst/>
                     </a:prstGeom>
+                    <a:noFill/>
+                    <a:ln>
+                      <a:noFill/>
+                    </a:ln>
                   </pic:spPr>
                 </pic:pic>
               </a:graphicData>
@@ -2510,14 +3684,16 @@
         </w:drawing>
       </w:r>
     </w:p>
+    <w:p/>
     <w:p>
       <w:pPr>
         <w:pStyle w:val="Heading3"/>
       </w:pPr>
-      <w:r>
-        <w:lastRenderedPageBreak/>
+      <w:bookmarkStart w:id="12" w:name="_Toc209724966"/>
+      <w:r>
         <w:t>Try, Catch, Success Blocks (aka Scopes)</w:t>
       </w:r>
+      <w:bookmarkEnd w:id="12"/>
     </w:p>
     <w:p>
       <w:r>
@@ -2545,7 +3721,7 @@
                     <pic:cNvPicPr/>
                   </pic:nvPicPr>
                   <pic:blipFill>
-                    <a:blip r:embed="rId16"/>
+                    <a:blip r:embed="rId18"/>
                     <a:stretch>
                       <a:fillRect/>
                     </a:stretch>
@@ -2646,6 +3822,9 @@
         </w:numPr>
       </w:pPr>
       <w:r>
+        <w:rPr>
+          <w:noProof/>
+        </w:rPr>
         <w:drawing>
           <wp:inline distT="0" distB="0" distL="0" distR="0" wp14:anchorId="5FD9E6AE" wp14:editId="4E593A6A">
             <wp:extent cx="4694206" cy="1701947"/>
@@ -2662,7 +3841,7 @@
                     <pic:cNvPicPr/>
                   </pic:nvPicPr>
                   <pic:blipFill>
-                    <a:blip r:embed="rId17"/>
+                    <a:blip r:embed="rId19"/>
                     <a:stretch>
                       <a:fillRect/>
                     </a:stretch>
@@ -2731,6 +3910,7 @@
         </w:numPr>
       </w:pPr>
       <w:r>
+        <w:lastRenderedPageBreak/>
         <w:t xml:space="preserve">After the dash is the expression </w:t>
       </w:r>
       <w:r>
@@ -2752,7 +3932,6 @@
         </w:numPr>
       </w:pPr>
       <w:r>
-        <w:lastRenderedPageBreak/>
         <w:t xml:space="preserve">In the body, I have an expression </w:t>
       </w:r>
       <w:r>
@@ -2801,11 +3980,12 @@
         </w:numPr>
       </w:pPr>
       <w:r>
+        <w:lastRenderedPageBreak/>
         <w:drawing>
-          <wp:inline distT="0" distB="0" distL="0" distR="0" wp14:anchorId="11960887" wp14:editId="7804A010">
-            <wp:extent cx="4958616" cy="5777105"/>
-            <wp:effectExtent l="0" t="0" r="0" b="0"/>
-            <wp:docPr id="219304868" name="Picture 1" descr="A screenshot of a computer&#10;&#10;AI-generated content may be incorrect."/>
+          <wp:inline distT="0" distB="0" distL="0" distR="0" wp14:anchorId="6DEE3FAE" wp14:editId="7799C17C">
+            <wp:extent cx="4601217" cy="5896798"/>
+            <wp:effectExtent l="0" t="0" r="8890" b="8890"/>
+            <wp:docPr id="1738088310" name="Picture 1" descr="A screenshot of a computer&#10;&#10;AI-generated content may be incorrect."/>
             <wp:cNvGraphicFramePr>
               <a:graphicFrameLocks xmlns:a="http://schemas.openxmlformats.org/drawingml/2006/main" noChangeAspect="1"/>
             </wp:cNvGraphicFramePr>
@@ -2813,11 +3993,11 @@
               <a:graphicData uri="http://schemas.openxmlformats.org/drawingml/2006/picture">
                 <pic:pic xmlns:pic="http://schemas.openxmlformats.org/drawingml/2006/picture">
                   <pic:nvPicPr>
-                    <pic:cNvPr id="219304868" name="Picture 1" descr="A screenshot of a computer&#10;&#10;AI-generated content may be incorrect."/>
+                    <pic:cNvPr id="1738088310" name="Picture 1" descr="A screenshot of a computer&#10;&#10;AI-generated content may be incorrect."/>
                     <pic:cNvPicPr/>
                   </pic:nvPicPr>
                   <pic:blipFill>
-                    <a:blip r:embed="rId18"/>
+                    <a:blip r:embed="rId20"/>
                     <a:stretch>
                       <a:fillRect/>
                     </a:stretch>
@@ -2825,7 +4005,7 @@
                   <pic:spPr>
                     <a:xfrm>
                       <a:off x="0" y="0"/>
-                      <a:ext cx="4961717" cy="5780718"/>
+                      <a:ext cx="4601217" cy="5896798"/>
                     </a:xfrm>
                     <a:prstGeom prst="rect">
                       <a:avLst/>
@@ -2868,7 +4048,6 @@
         </w:numPr>
       </w:pPr>
       <w:r>
-        <w:lastRenderedPageBreak/>
         <w:t>In the Success Scope, you do NOT have to change the Configure run after, as the default of any action is Success</w:t>
       </w:r>
     </w:p>
@@ -2905,11 +4084,12 @@
         </w:numPr>
       </w:pPr>
       <w:r>
+        <w:lastRenderedPageBreak/>
         <w:drawing>
-          <wp:inline distT="0" distB="0" distL="0" distR="0" wp14:anchorId="0FF5A8A5" wp14:editId="1832C028">
-            <wp:extent cx="4281031" cy="4133299"/>
-            <wp:effectExtent l="0" t="0" r="5715" b="635"/>
-            <wp:docPr id="1003262574" name="Picture 1" descr="A screenshot of a computer&#10;&#10;AI-generated content may be incorrect."/>
+          <wp:inline distT="0" distB="0" distL="0" distR="0" wp14:anchorId="53BC2B94" wp14:editId="6AD1698E">
+            <wp:extent cx="4505954" cy="5048955"/>
+            <wp:effectExtent l="0" t="0" r="9525" b="0"/>
+            <wp:docPr id="223939348" name="Picture 1" descr="A screenshot of a computer&#10;&#10;AI-generated content may be incorrect."/>
             <wp:cNvGraphicFramePr>
               <a:graphicFrameLocks xmlns:a="http://schemas.openxmlformats.org/drawingml/2006/main" noChangeAspect="1"/>
             </wp:cNvGraphicFramePr>
@@ -2917,11 +4097,11 @@
               <a:graphicData uri="http://schemas.openxmlformats.org/drawingml/2006/picture">
                 <pic:pic xmlns:pic="http://schemas.openxmlformats.org/drawingml/2006/picture">
                   <pic:nvPicPr>
-                    <pic:cNvPr id="1003262574" name="Picture 1" descr="A screenshot of a computer&#10;&#10;AI-generated content may be incorrect."/>
+                    <pic:cNvPr id="223939348" name="Picture 1" descr="A screenshot of a computer&#10;&#10;AI-generated content may be incorrect."/>
                     <pic:cNvPicPr/>
                   </pic:nvPicPr>
                   <pic:blipFill>
-                    <a:blip r:embed="rId19"/>
+                    <a:blip r:embed="rId21"/>
                     <a:stretch>
                       <a:fillRect/>
                     </a:stretch>
@@ -2929,7 +4109,7 @@
                   <pic:spPr>
                     <a:xfrm>
                       <a:off x="0" y="0"/>
-                      <a:ext cx="4286378" cy="4138461"/>
+                      <a:ext cx="4505954" cy="5048955"/>
                     </a:xfrm>
                     <a:prstGeom prst="rect">
                       <a:avLst/>
@@ -2946,9 +4126,11 @@
       <w:pPr>
         <w:pStyle w:val="Heading1"/>
       </w:pPr>
+      <w:bookmarkStart w:id="13" w:name="_Toc209724967"/>
       <w:r>
         <w:t>Summary</w:t>
       </w:r>
+      <w:bookmarkEnd w:id="13"/>
     </w:p>
     <w:p>
       <w:r>
@@ -4093,6 +5275,119 @@
     </w:lvl>
   </w:abstractNum>
   <w:abstractNum w:abstractNumId="10" w15:restartNumberingAfterBreak="0">
+    <w:nsid w:val="6DDA0A97"/>
+    <w:multiLevelType w:val="hybridMultilevel"/>
+    <w:tmpl w:val="01E64F1E"/>
+    <w:lvl w:ilvl="0" w:tplc="04090001">
+      <w:start w:val="1"/>
+      <w:numFmt w:val="bullet"/>
+      <w:lvlText w:val=""/>
+      <w:lvlJc w:val="left"/>
+      <w:pPr>
+        <w:ind w:left="720" w:hanging="360"/>
+      </w:pPr>
+      <w:rPr>
+        <w:rFonts w:ascii="Symbol" w:hAnsi="Symbol" w:hint="default"/>
+      </w:rPr>
+    </w:lvl>
+    <w:lvl w:ilvl="1" w:tplc="04090003" w:tentative="1">
+      <w:start w:val="1"/>
+      <w:numFmt w:val="bullet"/>
+      <w:lvlText w:val="o"/>
+      <w:lvlJc w:val="left"/>
+      <w:pPr>
+        <w:ind w:left="1440" w:hanging="360"/>
+      </w:pPr>
+      <w:rPr>
+        <w:rFonts w:ascii="Courier New" w:hAnsi="Courier New" w:cs="Courier New" w:hint="default"/>
+      </w:rPr>
+    </w:lvl>
+    <w:lvl w:ilvl="2" w:tplc="04090005" w:tentative="1">
+      <w:start w:val="1"/>
+      <w:numFmt w:val="bullet"/>
+      <w:lvlText w:val=""/>
+      <w:lvlJc w:val="left"/>
+      <w:pPr>
+        <w:ind w:left="2160" w:hanging="360"/>
+      </w:pPr>
+      <w:rPr>
+        <w:rFonts w:ascii="Wingdings" w:hAnsi="Wingdings" w:hint="default"/>
+      </w:rPr>
+    </w:lvl>
+    <w:lvl w:ilvl="3" w:tplc="04090001" w:tentative="1">
+      <w:start w:val="1"/>
+      <w:numFmt w:val="bullet"/>
+      <w:lvlText w:val=""/>
+      <w:lvlJc w:val="left"/>
+      <w:pPr>
+        <w:ind w:left="2880" w:hanging="360"/>
+      </w:pPr>
+      <w:rPr>
+        <w:rFonts w:ascii="Symbol" w:hAnsi="Symbol" w:hint="default"/>
+      </w:rPr>
+    </w:lvl>
+    <w:lvl w:ilvl="4" w:tplc="04090003" w:tentative="1">
+      <w:start w:val="1"/>
+      <w:numFmt w:val="bullet"/>
+      <w:lvlText w:val="o"/>
+      <w:lvlJc w:val="left"/>
+      <w:pPr>
+        <w:ind w:left="3600" w:hanging="360"/>
+      </w:pPr>
+      <w:rPr>
+        <w:rFonts w:ascii="Courier New" w:hAnsi="Courier New" w:cs="Courier New" w:hint="default"/>
+      </w:rPr>
+    </w:lvl>
+    <w:lvl w:ilvl="5" w:tplc="04090005" w:tentative="1">
+      <w:start w:val="1"/>
+      <w:numFmt w:val="bullet"/>
+      <w:lvlText w:val=""/>
+      <w:lvlJc w:val="left"/>
+      <w:pPr>
+        <w:ind w:left="4320" w:hanging="360"/>
+      </w:pPr>
+      <w:rPr>
+        <w:rFonts w:ascii="Wingdings" w:hAnsi="Wingdings" w:hint="default"/>
+      </w:rPr>
+    </w:lvl>
+    <w:lvl w:ilvl="6" w:tplc="04090001" w:tentative="1">
+      <w:start w:val="1"/>
+      <w:numFmt w:val="bullet"/>
+      <w:lvlText w:val=""/>
+      <w:lvlJc w:val="left"/>
+      <w:pPr>
+        <w:ind w:left="5040" w:hanging="360"/>
+      </w:pPr>
+      <w:rPr>
+        <w:rFonts w:ascii="Symbol" w:hAnsi="Symbol" w:hint="default"/>
+      </w:rPr>
+    </w:lvl>
+    <w:lvl w:ilvl="7" w:tplc="04090003" w:tentative="1">
+      <w:start w:val="1"/>
+      <w:numFmt w:val="bullet"/>
+      <w:lvlText w:val="o"/>
+      <w:lvlJc w:val="left"/>
+      <w:pPr>
+        <w:ind w:left="5760" w:hanging="360"/>
+      </w:pPr>
+      <w:rPr>
+        <w:rFonts w:ascii="Courier New" w:hAnsi="Courier New" w:cs="Courier New" w:hint="default"/>
+      </w:rPr>
+    </w:lvl>
+    <w:lvl w:ilvl="8" w:tplc="04090005" w:tentative="1">
+      <w:start w:val="1"/>
+      <w:numFmt w:val="bullet"/>
+      <w:lvlText w:val=""/>
+      <w:lvlJc w:val="left"/>
+      <w:pPr>
+        <w:ind w:left="6480" w:hanging="360"/>
+      </w:pPr>
+      <w:rPr>
+        <w:rFonts w:ascii="Wingdings" w:hAnsi="Wingdings" w:hint="default"/>
+      </w:rPr>
+    </w:lvl>
+  </w:abstractNum>
+  <w:abstractNum w:abstractNumId="11" w15:restartNumberingAfterBreak="0">
     <w:nsid w:val="75C5527B"/>
     <w:multiLevelType w:val="hybridMultilevel"/>
     <w:tmpl w:val="18562268"/>
@@ -4215,7 +5510,7 @@
     <w:abstractNumId w:val="7"/>
   </w:num>
   <w:num w:numId="4" w16cid:durableId="1927768567">
-    <w:abstractNumId w:val="10"/>
+    <w:abstractNumId w:val="11"/>
   </w:num>
   <w:num w:numId="5" w16cid:durableId="1647392074">
     <w:abstractNumId w:val="0"/>
@@ -4237,6 +5532,9 @@
   </w:num>
   <w:num w:numId="11" w16cid:durableId="2140299139">
     <w:abstractNumId w:val="8"/>
+  </w:num>
+  <w:num w:numId="12" w16cid:durableId="1146553563">
+    <w:abstractNumId w:val="10"/>
   </w:num>
 </w:numbering>
 </file>
@@ -4842,7 +6140,6 @@
   <w:style w:type="character" w:default="1" w:styleId="DefaultParagraphFont">
     <w:name w:val="Default Paragraph Font"/>
     <w:uiPriority w:val="1"/>
-    <w:semiHidden/>
     <w:unhideWhenUsed/>
   </w:style>
   <w:style w:type="table" w:default="1" w:styleId="TableNormal">
@@ -5177,6 +6474,74 @@
       <w:shd w:val="clear" w:color="auto" w:fill="E1DFDD"/>
     </w:rPr>
   </w:style>
+  <w:style w:type="paragraph" w:styleId="NormalWeb">
+    <w:name w:val="Normal (Web)"/>
+    <w:basedOn w:val="Normal"/>
+    <w:uiPriority w:val="99"/>
+    <w:semiHidden/>
+    <w:unhideWhenUsed/>
+    <w:rsid w:val="00981A84"/>
+    <w:rPr>
+      <w:rFonts w:ascii="Times New Roman" w:hAnsi="Times New Roman" w:cs="Times New Roman"/>
+    </w:rPr>
+  </w:style>
+  <w:style w:type="paragraph" w:styleId="TOCHeading">
+    <w:name w:val="TOC Heading"/>
+    <w:basedOn w:val="Heading1"/>
+    <w:next w:val="Normal"/>
+    <w:uiPriority w:val="39"/>
+    <w:unhideWhenUsed/>
+    <w:qFormat/>
+    <w:rsid w:val="00731F64"/>
+    <w:pPr>
+      <w:spacing w:before="240" w:after="0" w:line="259" w:lineRule="auto"/>
+      <w:outlineLvl w:val="9"/>
+    </w:pPr>
+    <w:rPr>
+      <w:kern w:val="0"/>
+      <w:sz w:val="32"/>
+      <w:szCs w:val="32"/>
+      <w14:ligatures w14:val="none"/>
+    </w:rPr>
+  </w:style>
+  <w:style w:type="paragraph" w:styleId="TOC1">
+    <w:name w:val="toc 1"/>
+    <w:basedOn w:val="Normal"/>
+    <w:next w:val="Normal"/>
+    <w:autoRedefine/>
+    <w:uiPriority w:val="39"/>
+    <w:unhideWhenUsed/>
+    <w:rsid w:val="00731F64"/>
+    <w:pPr>
+      <w:spacing w:after="100"/>
+    </w:pPr>
+  </w:style>
+  <w:style w:type="paragraph" w:styleId="TOC2">
+    <w:name w:val="toc 2"/>
+    <w:basedOn w:val="Normal"/>
+    <w:next w:val="Normal"/>
+    <w:autoRedefine/>
+    <w:uiPriority w:val="39"/>
+    <w:unhideWhenUsed/>
+    <w:rsid w:val="00731F64"/>
+    <w:pPr>
+      <w:spacing w:after="100"/>
+      <w:ind w:left="240"/>
+    </w:pPr>
+  </w:style>
+  <w:style w:type="paragraph" w:styleId="TOC3">
+    <w:name w:val="toc 3"/>
+    <w:basedOn w:val="Normal"/>
+    <w:next w:val="Normal"/>
+    <w:autoRedefine/>
+    <w:uiPriority w:val="39"/>
+    <w:unhideWhenUsed/>
+    <w:rsid w:val="00731F64"/>
+    <w:pPr>
+      <w:spacing w:after="100"/>
+      <w:ind w:left="480"/>
+    </w:pPr>
+  </w:style>
 </w:styles>
 </file>
 
@@ -5473,4 +6838,16 @@
     </a:ext>
   </a:extLst>
 </a:theme>
+</file>
+
+<file path=customXml/item1.xml><?xml version="1.0" encoding="utf-8"?>
+<b:Sources xmlns:b="http://schemas.openxmlformats.org/officeDocument/2006/bibliography" xmlns="http://schemas.openxmlformats.org/officeDocument/2006/bibliography" SelectedStyle="\APASixthEditionOfficeOnline.xsl" StyleName="APA" Version="6"/>
+</file>
+
+<file path=customXml/itemProps1.xml><?xml version="1.0" encoding="utf-8"?>
+<ds:datastoreItem xmlns:ds="http://schemas.openxmlformats.org/officeDocument/2006/customXml" ds:itemID="{95D1C898-F64A-4A9D-B37F-B95F7832AD39}">
+  <ds:schemaRefs>
+    <ds:schemaRef ds:uri="http://schemas.openxmlformats.org/officeDocument/2006/bibliography"/>
+  </ds:schemaRefs>
+</ds:datastoreItem>
 </file>
</xml_diff>